<commit_message>
Se agregan cambios en la carta
</commit_message>
<xml_diff>
--- a/Queja/queja luis.docx
+++ b/Queja/queja luis.docx
@@ -1,6 +1,6 @@
 
 <file path=word/document.xml><?xml version="1.0" encoding="utf-8"?>
-<w:document xmlns:wpc="http://schemas.microsoft.com/office/word/2010/wordprocessingCanvas" xmlns:cx="http://schemas.microsoft.com/office/drawing/2014/chartex" xmlns:cx1="http://schemas.microsoft.com/office/drawing/2015/9/8/chartex" xmlns:cx2="http://schemas.microsoft.com/office/drawing/2015/10/21/chartex" xmlns:cx3="http://schemas.microsoft.com/office/drawing/2016/5/9/chartex" xmlns:cx4="http://schemas.microsoft.com/office/drawing/2016/5/10/chartex" xmlns:cx5="http://schemas.microsoft.com/office/drawing/2016/5/11/chartex" xmlns:cx6="http://schemas.microsoft.com/office/drawing/2016/5/12/chartex" xmlns:cx7="http://schemas.microsoft.com/office/drawing/2016/5/13/chartex" xmlns:cx8="http://schemas.microsoft.com/office/drawing/2016/5/14/chartex" xmlns:mc="http://schemas.openxmlformats.org/markup-compatibility/2006" xmlns:aink="http://schemas.microsoft.com/office/drawing/2016/ink" xmlns:am3d="http://schemas.microsoft.com/office/drawing/2017/model3d" xmlns:o="urn:schemas-microsoft-com:office:office" xmlns:r="http://schemas.openxmlformats.org/officeDocument/2006/relationships" xmlns:m="http://schemas.openxmlformats.org/officeDocument/2006/math" xmlns:v="urn:schemas-microsoft-com:vml" xmlns:wp14="http://schemas.microsoft.com/office/word/2010/wordprocessingDrawing" xmlns:wp="http://schemas.openxmlformats.org/drawingml/2006/wordprocessingDrawing" xmlns:w10="urn:schemas-microsoft-com:office:word" xmlns:w="http://schemas.openxmlformats.org/wordprocessingml/2006/main" xmlns:w14="http://schemas.microsoft.com/office/word/2010/wordml" xmlns:w15="http://schemas.microsoft.com/office/word/2012/wordml" xmlns:w16cex="http://schemas.microsoft.com/office/word/2018/wordml/cex" xmlns:w16cid="http://schemas.microsoft.com/office/word/2016/wordml/cid" xmlns:w16="http://schemas.microsoft.com/office/word/2018/wordml" xmlns:w16se="http://schemas.microsoft.com/office/word/2015/wordml/symex" xmlns:wpg="http://schemas.microsoft.com/office/word/2010/wordprocessingGroup" xmlns:wpi="http://schemas.microsoft.com/office/word/2010/wordprocessingInk" xmlns:wne="http://schemas.microsoft.com/office/word/2006/wordml" xmlns:wps="http://schemas.microsoft.com/office/word/2010/wordprocessingShape" mc:Ignorable="w14 w15 w16se w16cid w16 w16cex wp14">
+<w:document xmlns:wpc="http://schemas.microsoft.com/office/word/2010/wordprocessingCanvas" xmlns:mc="http://schemas.openxmlformats.org/markup-compatibility/2006" xmlns:o="urn:schemas-microsoft-com:office:office" xmlns:r="http://schemas.openxmlformats.org/officeDocument/2006/relationships" xmlns:m="http://schemas.openxmlformats.org/officeDocument/2006/math" xmlns:v="urn:schemas-microsoft-com:vml" xmlns:wp14="http://schemas.microsoft.com/office/word/2010/wordprocessingDrawing" xmlns:wp="http://schemas.openxmlformats.org/drawingml/2006/wordprocessingDrawing" xmlns:w10="urn:schemas-microsoft-com:office:word" xmlns:w="http://schemas.openxmlformats.org/wordprocessingml/2006/main" xmlns:w14="http://schemas.microsoft.com/office/word/2010/wordml" xmlns:w15="http://schemas.microsoft.com/office/word/2012/wordml" xmlns:wpg="http://schemas.microsoft.com/office/word/2010/wordprocessingGroup" xmlns:wpi="http://schemas.microsoft.com/office/word/2010/wordprocessingInk" xmlns:wne="http://schemas.microsoft.com/office/word/2006/wordml" xmlns:wps="http://schemas.microsoft.com/office/word/2010/wordprocessingShape" mc:Ignorable="w14 w15 wp14">
   <w:body>
     <w:p>
       <w:pPr>
@@ -168,21 +168,7 @@
             <w:rStyle w:val="Hipervnculo"/>
             <w:lang w:val="es-ES"/>
           </w:rPr>
-          <w:t>anex</w:t>
-        </w:r>
-        <w:r>
-          <w:rPr>
-            <w:rStyle w:val="Hipervnculo"/>
-            <w:lang w:val="es-ES"/>
-          </w:rPr>
-          <w:t>o</w:t>
-        </w:r>
-        <w:r>
-          <w:rPr>
-            <w:rStyle w:val="Hipervnculo"/>
-            <w:lang w:val="es-ES"/>
-          </w:rPr>
-          <w:t xml:space="preserve"> 1</w:t>
+          <w:t>anexo 1</w:t>
         </w:r>
       </w:hyperlink>
       <w:r>
@@ -292,6 +278,7 @@
           <w:color w:val="000000"/>
           <w:sz w:val="24"/>
           <w:szCs w:val="24"/>
+          <w:highlight w:val="yellow"/>
           <w:lang w:eastAsia="es-MX"/>
         </w:rPr>
       </w:pPr>
@@ -311,10 +298,46 @@
           <w:color w:val="000000"/>
           <w:sz w:val="24"/>
           <w:szCs w:val="24"/>
+          <w:highlight w:val="yellow"/>
           <w:lang w:eastAsia="es-MX"/>
         </w:rPr>
         <w:t>Los puntos a considerar son:</w:t>
       </w:r>
+      <w:r>
+        <w:rPr>
+          <w:rFonts w:ascii="Calibri" w:eastAsia="Times New Roman" w:hAnsi="Calibri" w:cs="Calibri"/>
+          <w:color w:val="000000"/>
+          <w:sz w:val="24"/>
+          <w:szCs w:val="24"/>
+          <w:highlight w:val="yellow"/>
+          <w:lang w:eastAsia="es-MX"/>
+        </w:rPr>
+        <w:t xml:space="preserve">&lt;&lt;Copia y pega las instrucciones de </w:t>
+      </w:r>
+      <w:proofErr w:type="spellStart"/>
+      <w:r>
+        <w:rPr>
+          <w:rFonts w:ascii="Calibri" w:eastAsia="Times New Roman" w:hAnsi="Calibri" w:cs="Calibri"/>
+          <w:color w:val="000000"/>
+          <w:sz w:val="24"/>
+          <w:szCs w:val="24"/>
+          <w:highlight w:val="yellow"/>
+          <w:lang w:eastAsia="es-MX"/>
+        </w:rPr>
+        <w:t>foram</w:t>
+      </w:r>
+      <w:proofErr w:type="spellEnd"/>
+      <w:r>
+        <w:rPr>
+          <w:rFonts w:ascii="Calibri" w:eastAsia="Times New Roman" w:hAnsi="Calibri" w:cs="Calibri"/>
+          <w:color w:val="000000"/>
+          <w:sz w:val="24"/>
+          <w:szCs w:val="24"/>
+          <w:highlight w:val="yellow"/>
+          <w:lang w:eastAsia="es-MX"/>
+        </w:rPr>
+        <w:t xml:space="preserve"> textual&gt;&gt;</w:t>
+      </w:r>
     </w:p>
     <w:p>
       <w:pPr>
@@ -325,6 +348,7 @@
           <w:color w:val="000000"/>
           <w:sz w:val="24"/>
           <w:szCs w:val="24"/>
+          <w:highlight w:val="yellow"/>
           <w:lang w:eastAsia="es-MX"/>
         </w:rPr>
       </w:pPr>
@@ -338,15 +362,17 @@
           <w:color w:val="000000"/>
           <w:sz w:val="24"/>
           <w:szCs w:val="24"/>
-          <w:lang w:eastAsia="es-MX"/>
-        </w:rPr>
-      </w:pPr>
-      <w:r>
-        <w:rPr>
-          <w:rFonts w:ascii="Calibri" w:eastAsia="Times New Roman" w:hAnsi="Calibri" w:cs="Calibri"/>
-          <w:color w:val="000000"/>
-          <w:sz w:val="24"/>
-          <w:szCs w:val="24"/>
+          <w:highlight w:val="yellow"/>
+          <w:lang w:eastAsia="es-MX"/>
+        </w:rPr>
+      </w:pPr>
+      <w:r>
+        <w:rPr>
+          <w:rFonts w:ascii="Calibri" w:eastAsia="Times New Roman" w:hAnsi="Calibri" w:cs="Calibri"/>
+          <w:color w:val="000000"/>
+          <w:sz w:val="24"/>
+          <w:szCs w:val="24"/>
+          <w:highlight w:val="yellow"/>
           <w:lang w:eastAsia="es-MX"/>
         </w:rPr>
         <w:t>1.Enviar el acuse de recibido como:</w:t>
@@ -361,15 +387,17 @@
           <w:color w:val="000000"/>
           <w:sz w:val="24"/>
           <w:szCs w:val="24"/>
-          <w:lang w:eastAsia="es-MX"/>
-        </w:rPr>
-      </w:pPr>
-      <w:r>
-        <w:rPr>
-          <w:rFonts w:ascii="Calibri" w:eastAsia="Times New Roman" w:hAnsi="Calibri" w:cs="Calibri"/>
-          <w:color w:val="000000"/>
-          <w:sz w:val="24"/>
-          <w:szCs w:val="24"/>
+          <w:highlight w:val="yellow"/>
+          <w:lang w:eastAsia="es-MX"/>
+        </w:rPr>
+      </w:pPr>
+      <w:r>
+        <w:rPr>
+          <w:rFonts w:ascii="Calibri" w:eastAsia="Times New Roman" w:hAnsi="Calibri" w:cs="Calibri"/>
+          <w:color w:val="000000"/>
+          <w:sz w:val="24"/>
+          <w:szCs w:val="24"/>
+          <w:highlight w:val="yellow"/>
           <w:lang w:eastAsia="es-MX"/>
         </w:rPr>
         <w:t>  se te indica más adelante</w:t>
@@ -384,15 +412,17 @@
           <w:color w:val="000000"/>
           <w:sz w:val="24"/>
           <w:szCs w:val="24"/>
-          <w:lang w:eastAsia="es-MX"/>
-        </w:rPr>
-      </w:pPr>
-      <w:r>
-        <w:rPr>
-          <w:rFonts w:ascii="Calibri" w:eastAsia="Times New Roman" w:hAnsi="Calibri" w:cs="Calibri"/>
-          <w:color w:val="000000"/>
-          <w:sz w:val="24"/>
-          <w:szCs w:val="24"/>
+          <w:highlight w:val="yellow"/>
+          <w:lang w:eastAsia="es-MX"/>
+        </w:rPr>
+      </w:pPr>
+      <w:r>
+        <w:rPr>
+          <w:rFonts w:ascii="Calibri" w:eastAsia="Times New Roman" w:hAnsi="Calibri" w:cs="Calibri"/>
+          <w:color w:val="000000"/>
+          <w:sz w:val="24"/>
+          <w:szCs w:val="24"/>
+          <w:highlight w:val="yellow"/>
           <w:lang w:eastAsia="es-MX"/>
         </w:rPr>
         <w:t>2. Generalizar el problema</w:t>
@@ -407,15 +437,17 @@
           <w:color w:val="000000"/>
           <w:sz w:val="24"/>
           <w:szCs w:val="24"/>
-          <w:lang w:eastAsia="es-MX"/>
-        </w:rPr>
-      </w:pPr>
-      <w:r>
-        <w:rPr>
-          <w:rFonts w:ascii="Calibri" w:eastAsia="Times New Roman" w:hAnsi="Calibri" w:cs="Calibri"/>
-          <w:color w:val="000000"/>
-          <w:sz w:val="24"/>
-          <w:szCs w:val="24"/>
+          <w:highlight w:val="yellow"/>
+          <w:lang w:eastAsia="es-MX"/>
+        </w:rPr>
+      </w:pPr>
+      <w:r>
+        <w:rPr>
+          <w:rFonts w:ascii="Calibri" w:eastAsia="Times New Roman" w:hAnsi="Calibri" w:cs="Calibri"/>
+          <w:color w:val="000000"/>
+          <w:sz w:val="24"/>
+          <w:szCs w:val="24"/>
+          <w:highlight w:val="yellow"/>
           <w:lang w:eastAsia="es-MX"/>
         </w:rPr>
         <w:t>3</w:t>
@@ -426,6 +458,7 @@
           <w:color w:val="000000"/>
           <w:sz w:val="24"/>
           <w:szCs w:val="24"/>
+          <w:highlight w:val="yellow"/>
           <w:lang w:eastAsia="es-MX"/>
         </w:rPr>
         <w:t>. U</w:t>
@@ -436,6 +469,7 @@
           <w:color w:val="000000"/>
           <w:sz w:val="24"/>
           <w:szCs w:val="24"/>
+          <w:highlight w:val="yellow"/>
           <w:lang w:eastAsia="es-MX"/>
         </w:rPr>
         <w:t>so de funciones y procedimientos</w:t>
@@ -450,15 +484,17 @@
           <w:color w:val="000000"/>
           <w:sz w:val="24"/>
           <w:szCs w:val="24"/>
-          <w:lang w:eastAsia="es-MX"/>
-        </w:rPr>
-      </w:pPr>
-      <w:r>
-        <w:rPr>
-          <w:rFonts w:ascii="Calibri" w:eastAsia="Times New Roman" w:hAnsi="Calibri" w:cs="Calibri"/>
-          <w:color w:val="000000"/>
-          <w:sz w:val="24"/>
-          <w:szCs w:val="24"/>
+          <w:highlight w:val="yellow"/>
+          <w:lang w:eastAsia="es-MX"/>
+        </w:rPr>
+      </w:pPr>
+      <w:r>
+        <w:rPr>
+          <w:rFonts w:ascii="Calibri" w:eastAsia="Times New Roman" w:hAnsi="Calibri" w:cs="Calibri"/>
+          <w:color w:val="000000"/>
+          <w:sz w:val="24"/>
+          <w:szCs w:val="24"/>
+          <w:highlight w:val="yellow"/>
           <w:lang w:eastAsia="es-MX"/>
         </w:rPr>
         <w:t>4. Llamado a funciones y procedimientos</w:t>
@@ -473,15 +509,17 @@
           <w:color w:val="000000"/>
           <w:sz w:val="24"/>
           <w:szCs w:val="24"/>
-          <w:lang w:eastAsia="es-MX"/>
-        </w:rPr>
-      </w:pPr>
-      <w:r>
-        <w:rPr>
-          <w:rFonts w:ascii="Calibri" w:eastAsia="Times New Roman" w:hAnsi="Calibri" w:cs="Calibri"/>
-          <w:color w:val="000000"/>
-          <w:sz w:val="24"/>
-          <w:szCs w:val="24"/>
+          <w:highlight w:val="yellow"/>
+          <w:lang w:eastAsia="es-MX"/>
+        </w:rPr>
+      </w:pPr>
+      <w:r>
+        <w:rPr>
+          <w:rFonts w:ascii="Calibri" w:eastAsia="Times New Roman" w:hAnsi="Calibri" w:cs="Calibri"/>
+          <w:color w:val="000000"/>
+          <w:sz w:val="24"/>
+          <w:szCs w:val="24"/>
+          <w:highlight w:val="yellow"/>
           <w:lang w:eastAsia="es-MX"/>
         </w:rPr>
         <w:t>5.</w:t>
@@ -492,6 +530,7 @@
           <w:color w:val="000000"/>
           <w:sz w:val="24"/>
           <w:szCs w:val="24"/>
+          <w:highlight w:val="yellow"/>
           <w:lang w:eastAsia="es-MX"/>
         </w:rPr>
         <w:t xml:space="preserve"> </w:t>
@@ -502,6 +541,7 @@
           <w:color w:val="000000"/>
           <w:sz w:val="24"/>
           <w:szCs w:val="24"/>
+          <w:highlight w:val="yellow"/>
           <w:lang w:eastAsia="es-MX"/>
         </w:rPr>
         <w:t>Uso de condicionales</w:t>
@@ -514,15 +554,17 @@
         <w:rPr>
           <w:rFonts w:ascii="Calibri" w:eastAsia="Times New Roman" w:hAnsi="Calibri" w:cs="Calibri"/>
           <w:color w:val="000000"/>
-          <w:lang w:eastAsia="es-MX"/>
-        </w:rPr>
-      </w:pPr>
-      <w:r>
-        <w:rPr>
-          <w:rFonts w:ascii="Calibri" w:eastAsia="Times New Roman" w:hAnsi="Calibri" w:cs="Calibri"/>
-          <w:color w:val="000000"/>
-          <w:sz w:val="24"/>
-          <w:szCs w:val="24"/>
+          <w:highlight w:val="yellow"/>
+          <w:lang w:eastAsia="es-MX"/>
+        </w:rPr>
+      </w:pPr>
+      <w:r>
+        <w:rPr>
+          <w:rFonts w:ascii="Calibri" w:eastAsia="Times New Roman" w:hAnsi="Calibri" w:cs="Calibri"/>
+          <w:color w:val="000000"/>
+          <w:sz w:val="24"/>
+          <w:szCs w:val="24"/>
+          <w:highlight w:val="yellow"/>
           <w:lang w:eastAsia="es-MX"/>
         </w:rPr>
         <w:t>8.</w:t>
@@ -533,6 +575,7 @@
           <w:color w:val="000000"/>
           <w:sz w:val="24"/>
           <w:szCs w:val="24"/>
+          <w:highlight w:val="yellow"/>
           <w:lang w:eastAsia="es-MX"/>
         </w:rPr>
         <w:t xml:space="preserve"> </w:t>
@@ -543,6 +586,7 @@
           <w:color w:val="000000"/>
           <w:sz w:val="24"/>
           <w:szCs w:val="24"/>
+          <w:highlight w:val="yellow"/>
           <w:lang w:eastAsia="es-MX"/>
         </w:rPr>
         <w:t>C</w:t>
@@ -553,10 +597,72 @@
           <w:color w:val="000000"/>
           <w:sz w:val="24"/>
           <w:szCs w:val="24"/>
-          <w:lang w:eastAsia="es-MX"/>
-        </w:rPr>
-        <w:t>ombina los ciclos en for, while y do-while</w:t>
-      </w:r>
+          <w:highlight w:val="yellow"/>
+          <w:lang w:eastAsia="es-MX"/>
+        </w:rPr>
+        <w:t xml:space="preserve">ombina los ciclos en </w:t>
+      </w:r>
+      <w:proofErr w:type="spellStart"/>
+      <w:r>
+        <w:rPr>
+          <w:rFonts w:ascii="Calibri" w:eastAsia="Times New Roman" w:hAnsi="Calibri" w:cs="Calibri"/>
+          <w:color w:val="000000"/>
+          <w:sz w:val="24"/>
+          <w:szCs w:val="24"/>
+          <w:highlight w:val="yellow"/>
+          <w:lang w:eastAsia="es-MX"/>
+        </w:rPr>
+        <w:t>for</w:t>
+      </w:r>
+      <w:proofErr w:type="spellEnd"/>
+      <w:r>
+        <w:rPr>
+          <w:rFonts w:ascii="Calibri" w:eastAsia="Times New Roman" w:hAnsi="Calibri" w:cs="Calibri"/>
+          <w:color w:val="000000"/>
+          <w:sz w:val="24"/>
+          <w:szCs w:val="24"/>
+          <w:highlight w:val="yellow"/>
+          <w:lang w:eastAsia="es-MX"/>
+        </w:rPr>
+        <w:t xml:space="preserve">, </w:t>
+      </w:r>
+      <w:proofErr w:type="spellStart"/>
+      <w:r>
+        <w:rPr>
+          <w:rFonts w:ascii="Calibri" w:eastAsia="Times New Roman" w:hAnsi="Calibri" w:cs="Calibri"/>
+          <w:color w:val="000000"/>
+          <w:sz w:val="24"/>
+          <w:szCs w:val="24"/>
+          <w:highlight w:val="yellow"/>
+          <w:lang w:eastAsia="es-MX"/>
+        </w:rPr>
+        <w:t>while</w:t>
+      </w:r>
+      <w:proofErr w:type="spellEnd"/>
+      <w:r>
+        <w:rPr>
+          <w:rFonts w:ascii="Calibri" w:eastAsia="Times New Roman" w:hAnsi="Calibri" w:cs="Calibri"/>
+          <w:color w:val="000000"/>
+          <w:sz w:val="24"/>
+          <w:szCs w:val="24"/>
+          <w:highlight w:val="yellow"/>
+          <w:lang w:eastAsia="es-MX"/>
+        </w:rPr>
+        <w:t xml:space="preserve"> y do-</w:t>
+      </w:r>
+      <w:proofErr w:type="spellStart"/>
+      <w:r>
+        <w:rPr>
+          <w:rFonts w:ascii="Calibri" w:eastAsia="Times New Roman" w:hAnsi="Calibri" w:cs="Calibri"/>
+          <w:color w:val="000000"/>
+          <w:sz w:val="24"/>
+          <w:szCs w:val="24"/>
+          <w:highlight w:val="yellow"/>
+          <w:lang w:eastAsia="es-MX"/>
+        </w:rPr>
+        <w:t>while</w:t>
+      </w:r>
+      <w:proofErr w:type="spellEnd"/>
     </w:p>
     <w:p>
       <w:pPr>
@@ -565,15 +671,17 @@
         <w:rPr>
           <w:rFonts w:ascii="Calibri" w:eastAsia="Times New Roman" w:hAnsi="Calibri" w:cs="Calibri"/>
           <w:color w:val="000000"/>
-          <w:lang w:eastAsia="es-MX"/>
-        </w:rPr>
-      </w:pPr>
-      <w:r>
-        <w:rPr>
-          <w:rFonts w:ascii="Calibri" w:eastAsia="Times New Roman" w:hAnsi="Calibri" w:cs="Calibri"/>
-          <w:color w:val="000000"/>
-          <w:sz w:val="24"/>
-          <w:szCs w:val="24"/>
+          <w:highlight w:val="yellow"/>
+          <w:lang w:eastAsia="es-MX"/>
+        </w:rPr>
+      </w:pPr>
+      <w:r>
+        <w:rPr>
+          <w:rFonts w:ascii="Calibri" w:eastAsia="Times New Roman" w:hAnsi="Calibri" w:cs="Calibri"/>
+          <w:color w:val="000000"/>
+          <w:sz w:val="24"/>
+          <w:szCs w:val="24"/>
+          <w:highlight w:val="yellow"/>
           <w:lang w:eastAsia="es-MX"/>
         </w:rPr>
         <w:t>9.</w:t>
@@ -584,6 +692,7 @@
           <w:color w:val="000000"/>
           <w:sz w:val="24"/>
           <w:szCs w:val="24"/>
+          <w:highlight w:val="yellow"/>
           <w:lang w:eastAsia="es-MX"/>
         </w:rPr>
         <w:t xml:space="preserve"> </w:t>
@@ -594,6 +703,7 @@
           <w:color w:val="000000"/>
           <w:sz w:val="24"/>
           <w:szCs w:val="24"/>
+          <w:highlight w:val="yellow"/>
           <w:lang w:eastAsia="es-MX"/>
         </w:rPr>
         <w:t>No Redundancia de información</w:t>
@@ -606,15 +716,17 @@
         <w:rPr>
           <w:rFonts w:ascii="Calibri" w:eastAsia="Times New Roman" w:hAnsi="Calibri" w:cs="Calibri"/>
           <w:color w:val="000000"/>
-          <w:lang w:eastAsia="es-MX"/>
-        </w:rPr>
-      </w:pPr>
-      <w:r>
-        <w:rPr>
-          <w:rFonts w:ascii="Calibri" w:eastAsia="Times New Roman" w:hAnsi="Calibri" w:cs="Calibri"/>
-          <w:color w:val="000000"/>
-          <w:sz w:val="24"/>
-          <w:szCs w:val="24"/>
+          <w:highlight w:val="yellow"/>
+          <w:lang w:eastAsia="es-MX"/>
+        </w:rPr>
+      </w:pPr>
+      <w:r>
+        <w:rPr>
+          <w:rFonts w:ascii="Calibri" w:eastAsia="Times New Roman" w:hAnsi="Calibri" w:cs="Calibri"/>
+          <w:color w:val="000000"/>
+          <w:sz w:val="24"/>
+          <w:szCs w:val="24"/>
+          <w:highlight w:val="yellow"/>
           <w:lang w:eastAsia="es-MX"/>
         </w:rPr>
         <w:t>10.</w:t>
@@ -625,6 +737,7 @@
           <w:color w:val="000000"/>
           <w:sz w:val="24"/>
           <w:szCs w:val="24"/>
+          <w:highlight w:val="yellow"/>
           <w:lang w:eastAsia="es-MX"/>
         </w:rPr>
         <w:t xml:space="preserve"> </w:t>
@@ -635,6 +748,7 @@
           <w:color w:val="000000"/>
           <w:sz w:val="24"/>
           <w:szCs w:val="24"/>
+          <w:highlight w:val="yellow"/>
           <w:lang w:eastAsia="es-MX"/>
         </w:rPr>
         <w:t>Los datos se llenan aleatoriamente </w:t>
@@ -647,15 +761,17 @@
         <w:rPr>
           <w:rFonts w:ascii="Calibri" w:eastAsia="Times New Roman" w:hAnsi="Calibri" w:cs="Calibri"/>
           <w:color w:val="000000"/>
-          <w:lang w:eastAsia="es-MX"/>
-        </w:rPr>
-      </w:pPr>
-      <w:r>
-        <w:rPr>
-          <w:rFonts w:ascii="Calibri" w:eastAsia="Times New Roman" w:hAnsi="Calibri" w:cs="Calibri"/>
-          <w:color w:val="000000"/>
-          <w:sz w:val="24"/>
-          <w:szCs w:val="24"/>
+          <w:highlight w:val="yellow"/>
+          <w:lang w:eastAsia="es-MX"/>
+        </w:rPr>
+      </w:pPr>
+      <w:r>
+        <w:rPr>
+          <w:rFonts w:ascii="Calibri" w:eastAsia="Times New Roman" w:hAnsi="Calibri" w:cs="Calibri"/>
+          <w:color w:val="000000"/>
+          <w:sz w:val="24"/>
+          <w:szCs w:val="24"/>
+          <w:highlight w:val="yellow"/>
           <w:lang w:eastAsia="es-MX"/>
         </w:rPr>
         <w:t>11.</w:t>
@@ -666,6 +782,7 @@
           <w:color w:val="000000"/>
           <w:sz w:val="24"/>
           <w:szCs w:val="24"/>
+          <w:highlight w:val="yellow"/>
           <w:lang w:eastAsia="es-MX"/>
         </w:rPr>
         <w:t xml:space="preserve"> </w:t>
@@ -676,6 +793,7 @@
           <w:color w:val="000000"/>
           <w:sz w:val="24"/>
           <w:szCs w:val="24"/>
+          <w:highlight w:val="yellow"/>
           <w:lang w:eastAsia="es-MX"/>
         </w:rPr>
         <w:t>Visualización de la información pedida de manera simple.</w:t>
@@ -688,15 +806,17 @@
         <w:rPr>
           <w:rFonts w:ascii="Calibri" w:eastAsia="Times New Roman" w:hAnsi="Calibri" w:cs="Calibri"/>
           <w:color w:val="000000"/>
-          <w:lang w:eastAsia="es-MX"/>
-        </w:rPr>
-      </w:pPr>
-      <w:r>
-        <w:rPr>
-          <w:rFonts w:ascii="Calibri" w:eastAsia="Times New Roman" w:hAnsi="Calibri" w:cs="Calibri"/>
-          <w:color w:val="000000"/>
-          <w:sz w:val="24"/>
-          <w:szCs w:val="24"/>
+          <w:highlight w:val="yellow"/>
+          <w:lang w:eastAsia="es-MX"/>
+        </w:rPr>
+      </w:pPr>
+      <w:r>
+        <w:rPr>
+          <w:rFonts w:ascii="Calibri" w:eastAsia="Times New Roman" w:hAnsi="Calibri" w:cs="Calibri"/>
+          <w:color w:val="000000"/>
+          <w:sz w:val="24"/>
+          <w:szCs w:val="24"/>
+          <w:highlight w:val="yellow"/>
           <w:lang w:eastAsia="es-MX"/>
         </w:rPr>
         <w:t>12. Arreglo</w:t>
@@ -707,6 +827,7 @@
           <w:color w:val="000000"/>
           <w:sz w:val="24"/>
           <w:szCs w:val="24"/>
+          <w:highlight w:val="yellow"/>
           <w:lang w:eastAsia="es-MX"/>
         </w:rPr>
         <w:t>s</w:t>
@@ -717,6 +838,7 @@
           <w:color w:val="000000"/>
           <w:sz w:val="24"/>
           <w:szCs w:val="24"/>
+          <w:highlight w:val="yellow"/>
           <w:lang w:eastAsia="es-MX"/>
         </w:rPr>
         <w:t xml:space="preserve"> de estructura</w:t>
@@ -727,6 +849,7 @@
           <w:color w:val="000000"/>
           <w:sz w:val="24"/>
           <w:szCs w:val="24"/>
+          <w:highlight w:val="yellow"/>
           <w:lang w:eastAsia="es-MX"/>
         </w:rPr>
         <w:t>s.</w:t>
@@ -739,15 +862,17 @@
         <w:rPr>
           <w:rFonts w:ascii="Calibri" w:eastAsia="Times New Roman" w:hAnsi="Calibri" w:cs="Calibri"/>
           <w:color w:val="000000"/>
-          <w:lang w:eastAsia="es-MX"/>
-        </w:rPr>
-      </w:pPr>
-      <w:r>
-        <w:rPr>
-          <w:rFonts w:ascii="Calibri" w:eastAsia="Times New Roman" w:hAnsi="Calibri" w:cs="Calibri"/>
-          <w:color w:val="000000"/>
-          <w:sz w:val="24"/>
-          <w:szCs w:val="24"/>
+          <w:highlight w:val="yellow"/>
+          <w:lang w:eastAsia="es-MX"/>
+        </w:rPr>
+      </w:pPr>
+      <w:r>
+        <w:rPr>
+          <w:rFonts w:ascii="Calibri" w:eastAsia="Times New Roman" w:hAnsi="Calibri" w:cs="Calibri"/>
+          <w:color w:val="000000"/>
+          <w:sz w:val="24"/>
+          <w:szCs w:val="24"/>
+          <w:highlight w:val="yellow"/>
           <w:lang w:eastAsia="es-MX"/>
         </w:rPr>
         <w:t>13</w:t>
@@ -758,6 +883,7 @@
           <w:color w:val="000000"/>
           <w:sz w:val="24"/>
           <w:szCs w:val="24"/>
+          <w:highlight w:val="yellow"/>
           <w:lang w:eastAsia="es-MX"/>
         </w:rPr>
         <w:t xml:space="preserve">. </w:t>
@@ -768,6 +894,7 @@
           <w:color w:val="000000"/>
           <w:sz w:val="24"/>
           <w:szCs w:val="24"/>
+          <w:highlight w:val="yellow"/>
           <w:u w:val="single"/>
           <w:lang w:eastAsia="es-MX"/>
         </w:rPr>
@@ -779,6 +906,7 @@
           <w:color w:val="000000"/>
           <w:sz w:val="24"/>
           <w:szCs w:val="24"/>
+          <w:highlight w:val="yellow"/>
           <w:u w:val="single"/>
           <w:lang w:eastAsia="es-MX"/>
         </w:rPr>
@@ -790,6 +918,7 @@
           <w:color w:val="000000"/>
           <w:sz w:val="24"/>
           <w:szCs w:val="24"/>
+          <w:highlight w:val="yellow"/>
           <w:lang w:eastAsia="es-MX"/>
         </w:rPr>
         <w:t xml:space="preserve"> de</w:t>
@@ -800,6 +929,7 @@
           <w:color w:val="000000"/>
           <w:sz w:val="24"/>
           <w:szCs w:val="24"/>
+          <w:highlight w:val="yellow"/>
           <w:lang w:eastAsia="es-MX"/>
         </w:rPr>
         <w:t xml:space="preserve"> arreglo</w:t>
@@ -810,6 +940,7 @@
           <w:color w:val="000000"/>
           <w:sz w:val="24"/>
           <w:szCs w:val="24"/>
+          <w:highlight w:val="yellow"/>
           <w:lang w:eastAsia="es-MX"/>
         </w:rPr>
         <w:t>s</w:t>
@@ -820,6 +951,7 @@
           <w:color w:val="000000"/>
           <w:sz w:val="24"/>
           <w:szCs w:val="24"/>
+          <w:highlight w:val="yellow"/>
           <w:lang w:eastAsia="es-MX"/>
         </w:rPr>
         <w:t>.</w:t>
@@ -832,15 +964,17 @@
         <w:rPr>
           <w:rFonts w:ascii="Calibri" w:eastAsia="Times New Roman" w:hAnsi="Calibri" w:cs="Calibri"/>
           <w:color w:val="000000"/>
-          <w:lang w:eastAsia="es-MX"/>
-        </w:rPr>
-      </w:pPr>
-      <w:r>
-        <w:rPr>
-          <w:rFonts w:ascii="Calibri" w:eastAsia="Times New Roman" w:hAnsi="Calibri" w:cs="Calibri"/>
-          <w:color w:val="000000"/>
-          <w:sz w:val="24"/>
-          <w:szCs w:val="24"/>
+          <w:highlight w:val="yellow"/>
+          <w:lang w:eastAsia="es-MX"/>
+        </w:rPr>
+      </w:pPr>
+      <w:r>
+        <w:rPr>
+          <w:rFonts w:ascii="Calibri" w:eastAsia="Times New Roman" w:hAnsi="Calibri" w:cs="Calibri"/>
+          <w:color w:val="000000"/>
+          <w:sz w:val="24"/>
+          <w:szCs w:val="24"/>
+          <w:highlight w:val="yellow"/>
           <w:lang w:eastAsia="es-MX"/>
         </w:rPr>
         <w:t>14.Respeten los puntos del problema</w:t>
@@ -855,15 +989,17 @@
           <w:color w:val="000000"/>
           <w:sz w:val="24"/>
           <w:szCs w:val="24"/>
-          <w:lang w:eastAsia="es-MX"/>
-        </w:rPr>
-      </w:pPr>
-      <w:r>
-        <w:rPr>
-          <w:rFonts w:ascii="Calibri" w:eastAsia="Times New Roman" w:hAnsi="Calibri" w:cs="Calibri"/>
-          <w:color w:val="000000"/>
-          <w:sz w:val="24"/>
-          <w:szCs w:val="24"/>
+          <w:highlight w:val="yellow"/>
+          <w:lang w:eastAsia="es-MX"/>
+        </w:rPr>
+      </w:pPr>
+      <w:r>
+        <w:rPr>
+          <w:rFonts w:ascii="Calibri" w:eastAsia="Times New Roman" w:hAnsi="Calibri" w:cs="Calibri"/>
+          <w:color w:val="000000"/>
+          <w:sz w:val="24"/>
+          <w:szCs w:val="24"/>
+          <w:highlight w:val="yellow"/>
           <w:lang w:eastAsia="es-MX"/>
         </w:rPr>
         <w:t>15. Fecha de entrega 24 horas del 19/07/2020</w:t>
@@ -878,15 +1014,17 @@
           <w:color w:val="000000"/>
           <w:sz w:val="24"/>
           <w:szCs w:val="24"/>
-          <w:lang w:eastAsia="es-MX"/>
-        </w:rPr>
-      </w:pPr>
-      <w:r>
-        <w:rPr>
-          <w:rFonts w:ascii="Calibri" w:eastAsia="Times New Roman" w:hAnsi="Calibri" w:cs="Calibri"/>
-          <w:color w:val="000000"/>
-          <w:sz w:val="24"/>
-          <w:szCs w:val="24"/>
+          <w:highlight w:val="yellow"/>
+          <w:lang w:eastAsia="es-MX"/>
+        </w:rPr>
+      </w:pPr>
+      <w:r>
+        <w:rPr>
+          <w:rFonts w:ascii="Calibri" w:eastAsia="Times New Roman" w:hAnsi="Calibri" w:cs="Calibri"/>
+          <w:color w:val="000000"/>
+          <w:sz w:val="24"/>
+          <w:szCs w:val="24"/>
+          <w:highlight w:val="yellow"/>
           <w:lang w:eastAsia="es-MX"/>
         </w:rPr>
         <w:t>   No te excedas de la fecha por no poder hacer nada</w:t>
@@ -910,6 +1048,7 @@
           <w:color w:val="000000"/>
           <w:sz w:val="24"/>
           <w:szCs w:val="24"/>
+          <w:highlight w:val="yellow"/>
           <w:lang w:eastAsia="es-MX"/>
         </w:rPr>
         <w:t>16. Atención aquellos que se pasan tarea porque esta vez lo anulare</w:t>
@@ -979,47 +1118,7 @@
             <w:szCs w:val="24"/>
             <w:lang w:eastAsia="es-MX"/>
           </w:rPr>
-          <w:t>an</w:t>
-        </w:r>
-        <w:r>
-          <w:rPr>
-            <w:rStyle w:val="Hipervnculo"/>
-            <w:rFonts w:ascii="Calibri" w:eastAsia="Times New Roman" w:hAnsi="Calibri" w:cs="Calibri"/>
-            <w:sz w:val="24"/>
-            <w:szCs w:val="24"/>
-            <w:lang w:eastAsia="es-MX"/>
-          </w:rPr>
-          <w:t>e</w:t>
-        </w:r>
-        <w:r>
-          <w:rPr>
-            <w:rStyle w:val="Hipervnculo"/>
-            <w:rFonts w:ascii="Calibri" w:eastAsia="Times New Roman" w:hAnsi="Calibri" w:cs="Calibri"/>
-            <w:sz w:val="24"/>
-            <w:szCs w:val="24"/>
-            <w:lang w:eastAsia="es-MX"/>
-          </w:rPr>
-          <w:t>x</w:t>
-        </w:r>
-        <w:r>
-          <w:rPr>
-            <w:rStyle w:val="Hipervnculo"/>
-            <w:rFonts w:ascii="Calibri" w:eastAsia="Times New Roman" w:hAnsi="Calibri" w:cs="Calibri"/>
-            <w:sz w:val="24"/>
-            <w:szCs w:val="24"/>
-            <w:lang w:eastAsia="es-MX"/>
-          </w:rPr>
-          <w:t>o</w:t>
-        </w:r>
-        <w:r>
-          <w:rPr>
-            <w:rStyle w:val="Hipervnculo"/>
-            <w:rFonts w:ascii="Calibri" w:eastAsia="Times New Roman" w:hAnsi="Calibri" w:cs="Calibri"/>
-            <w:sz w:val="24"/>
-            <w:szCs w:val="24"/>
-            <w:lang w:eastAsia="es-MX"/>
-          </w:rPr>
-          <w:t xml:space="preserve"> 2</w:t>
+          <w:t>anexo 2</w:t>
         </w:r>
       </w:hyperlink>
       <w:r>
@@ -1238,28 +1337,7 @@
             <w:rStyle w:val="Hipervnculo"/>
             <w:lang w:val="es-ES"/>
           </w:rPr>
-          <w:t>ane</w:t>
-        </w:r>
-        <w:r>
-          <w:rPr>
-            <w:rStyle w:val="Hipervnculo"/>
-            <w:lang w:val="es-ES"/>
-          </w:rPr>
-          <w:t>x</w:t>
-        </w:r>
-        <w:r>
-          <w:rPr>
-            <w:rStyle w:val="Hipervnculo"/>
-            <w:lang w:val="es-ES"/>
-          </w:rPr>
-          <w:t>o</w:t>
-        </w:r>
-        <w:r>
-          <w:rPr>
-            <w:rStyle w:val="Hipervnculo"/>
-            <w:lang w:val="es-ES"/>
-          </w:rPr>
-          <w:t xml:space="preserve"> 3</w:t>
+          <w:t>anexo 3</w:t>
         </w:r>
       </w:hyperlink>
       <w:r>
@@ -1288,7 +1366,20 @@
         <w:rPr>
           <w:lang w:val="es-ES"/>
         </w:rPr>
-        <w:t xml:space="preserve">Me enteré de mi examen fue calificado con una nota no aprobatoria reflejada  en el SAES &lt;&lt;colocar el día&gt;&gt;. </w:t>
+        <w:t xml:space="preserve">Me enteré de mi examen fue calificado con una nota no aprobatoria reflejada  en el SAES </w:t>
+      </w:r>
+      <w:r>
+        <w:rPr>
+          <w:highlight w:val="yellow"/>
+          <w:lang w:val="es-ES"/>
+        </w:rPr>
+        <w:t>&lt;&lt;colocar el día&gt;&gt;.</w:t>
+      </w:r>
+      <w:r>
+        <w:rPr>
+          <w:lang w:val="es-ES"/>
+        </w:rPr>
+        <w:t xml:space="preserve"> </w:t>
       </w:r>
       <w:r>
         <w:rPr>
@@ -1320,273 +1411,329 @@
             <w:rStyle w:val="Hipervnculo"/>
             <w:lang w:val="es-ES"/>
           </w:rPr>
-          <w:t>anexo</w:t>
+          <w:t>anexo 4</w:t>
         </w:r>
+      </w:hyperlink>
+      <w:r>
+        <w:rPr>
+          <w:lang w:val="es-ES"/>
+        </w:rPr>
+        <w:t>).</w:t>
+      </w:r>
+    </w:p>
+    <w:p>
+      <w:pPr>
+        <w:spacing w:after="0" w:line="240" w:lineRule="auto"/>
+        <w:rPr>
+          <w:lang w:val="es-ES"/>
+        </w:rPr>
+      </w:pPr>
+    </w:p>
+    <w:p>
+      <w:pPr>
+        <w:spacing w:after="0" w:line="240" w:lineRule="auto"/>
+        <w:rPr>
+          <w:lang w:val="es-ES"/>
+        </w:rPr>
+      </w:pPr>
+      <w:r>
+        <w:rPr>
+          <w:lang w:val="es-ES"/>
+        </w:rPr>
+        <w:t xml:space="preserve">Al revisar sus anotaciones en mi examen, lo primero que me saltó a la vista, fue </w:t>
+      </w:r>
+      <w:r>
+        <w:rPr>
+          <w:lang w:val="es-ES"/>
+        </w:rPr>
+        <w:t xml:space="preserve">en la imagen que me </w:t>
+      </w:r>
+      <w:r>
+        <w:rPr>
+          <w:lang w:val="es-ES"/>
+        </w:rPr>
+        <w:t>envía</w:t>
+      </w:r>
+      <w:r>
+        <w:rPr>
+          <w:lang w:val="es-ES"/>
+        </w:rPr>
+        <w:t xml:space="preserve"> el profesor aparece que </w:t>
+      </w:r>
+      <w:r>
+        <w:rPr>
+          <w:b/>
+          <w:i/>
+          <w:u w:val="single"/>
+          <w:lang w:val="es-ES"/>
+        </w:rPr>
+        <w:t>mi correo fue recibido por el profesor</w:t>
+      </w:r>
+      <w:r>
+        <w:rPr>
+          <w:b/>
+          <w:i/>
+          <w:u w:val="single"/>
+          <w:lang w:val="es-ES"/>
+        </w:rPr>
+        <w:t xml:space="preserve"> lo recibió a las 12:52 a.m.</w:t>
+      </w:r>
+      <w:r>
+        <w:rPr>
+          <w:b/>
+          <w:i/>
+          <w:u w:val="single"/>
+          <w:lang w:val="es-ES"/>
+        </w:rPr>
+        <w:t xml:space="preserve"> del </w:t>
+      </w:r>
+      <w:r>
+        <w:rPr>
+          <w:b/>
+          <w:i/>
+          <w:u w:val="single"/>
+          <w:lang w:val="es-ES"/>
+        </w:rPr>
+        <w:t>día</w:t>
+      </w:r>
+      <w:r>
+        <w:rPr>
+          <w:b/>
+          <w:i/>
+          <w:u w:val="single"/>
+          <w:lang w:val="es-ES"/>
+        </w:rPr>
+        <w:t xml:space="preserve"> 20 de Julio del 2020</w:t>
+      </w:r>
+      <w:r>
+        <w:rPr>
+          <w:lang w:val="es-ES"/>
+        </w:rPr>
+        <w:t xml:space="preserve"> (anexo 4 imagen de la derecha)</w:t>
+      </w:r>
+      <w:r>
+        <w:rPr>
+          <w:lang w:val="es-ES"/>
+        </w:rPr>
+        <w:t xml:space="preserve">, cuando, reitero, que yo lo envié el día </w:t>
+      </w:r>
+      <w:r>
+        <w:rPr>
+          <w:b/>
+          <w:i/>
+          <w:u w:val="single"/>
+          <w:lang w:val="es-ES"/>
+        </w:rPr>
+        <w:t>el día 19 de julio a las 19:52</w:t>
+      </w:r>
+      <w:r>
+        <w:rPr>
+          <w:lang w:val="es-ES"/>
+        </w:rPr>
+        <w:t>.</w:t>
+      </w:r>
+    </w:p>
+    <w:p>
+      <w:pPr>
+        <w:spacing w:after="0" w:line="240" w:lineRule="auto"/>
+        <w:rPr>
+          <w:lang w:val="es-ES"/>
+        </w:rPr>
+      </w:pPr>
+    </w:p>
+    <w:p>
+      <w:pPr>
+        <w:spacing w:after="0" w:line="240" w:lineRule="auto"/>
+        <w:rPr>
+          <w:lang w:val="es-ES"/>
+        </w:rPr>
+      </w:pPr>
+      <w:r>
+        <w:rPr>
+          <w:lang w:val="es-ES"/>
+        </w:rPr>
+        <w:t>En el examen anota</w:t>
+      </w:r>
+      <w:r>
+        <w:rPr>
+          <w:lang w:val="es-ES"/>
+        </w:rPr>
+        <w:t xml:space="preserve"> todas las razones por que supuestamente la calificación no es aprobatoria</w:t>
+      </w:r>
+      <w:r>
+        <w:rPr>
+          <w:lang w:val="es-ES"/>
+        </w:rPr>
+        <w:t xml:space="preserve">, digo supuestamente por que </w:t>
+      </w:r>
+      <w:r>
+        <w:rPr>
+          <w:lang w:val="es-ES"/>
+        </w:rPr>
+        <w:t xml:space="preserve">el examen </w:t>
+      </w:r>
+      <w:r>
+        <w:rPr>
+          <w:lang w:val="es-ES"/>
+        </w:rPr>
+        <w:t xml:space="preserve">que </w:t>
+      </w:r>
+      <w:r>
+        <w:rPr>
+          <w:lang w:val="es-ES"/>
+        </w:rPr>
+        <w:t>realicé</w:t>
+      </w:r>
+      <w:r>
+        <w:rPr>
+          <w:lang w:val="es-ES"/>
+        </w:rPr>
+        <w:t xml:space="preserve"> y envié al profesor</w:t>
+      </w:r>
+      <w:r>
+        <w:rPr>
+          <w:lang w:val="es-ES"/>
+        </w:rPr>
+        <w:t xml:space="preserve"> examen</w:t>
+      </w:r>
+      <w:r>
+        <w:rPr>
+          <w:lang w:val="es-ES"/>
+        </w:rPr>
+        <w:t xml:space="preserve"> funciona adecuadamente y</w:t>
+      </w:r>
+      <w:r>
+        <w:rPr>
+          <w:lang w:val="es-ES"/>
+        </w:rPr>
+        <w:t xml:space="preserve"> </w:t>
+      </w:r>
+      <w:r>
+        <w:rPr>
+          <w:i/>
+          <w:lang w:val="es-ES"/>
+        </w:rPr>
+        <w:t>cumple</w:t>
+      </w:r>
+      <w:r>
+        <w:rPr>
+          <w:i/>
+          <w:lang w:val="es-ES"/>
+        </w:rPr>
+        <w:t xml:space="preserve"> con todo lo solicitado</w:t>
+      </w:r>
+      <w:r>
+        <w:rPr>
+          <w:lang w:val="es-ES"/>
+        </w:rPr>
+        <w:t>.</w:t>
+      </w:r>
+    </w:p>
+    <w:p>
+      <w:pPr>
+        <w:spacing w:after="0" w:line="240" w:lineRule="auto"/>
+        <w:rPr>
+          <w:lang w:val="es-ES"/>
+        </w:rPr>
+      </w:pPr>
+    </w:p>
+    <w:p>
+      <w:pPr>
+        <w:spacing w:after="0" w:line="240" w:lineRule="auto"/>
+        <w:rPr>
+          <w:lang w:val="es-ES"/>
+        </w:rPr>
+      </w:pPr>
+      <w:r>
+        <w:rPr>
+          <w:lang w:val="es-ES"/>
+        </w:rPr>
+        <w:t>A</w:t>
+      </w:r>
+      <w:r>
+        <w:rPr>
+          <w:lang w:val="es-ES"/>
+        </w:rPr>
+        <w:t>firmo lo anterior, por las anotaciones del profesor en mi examen, las cuales refutó de la siguiente manera:</w:t>
+      </w:r>
+    </w:p>
+    <w:p>
+      <w:pPr>
+        <w:spacing w:after="0" w:line="240" w:lineRule="auto"/>
+        <w:rPr>
+          <w:lang w:val="es-ES"/>
+        </w:rPr>
+      </w:pPr>
+    </w:p>
+    <w:p>
+      <w:pPr>
+        <w:pStyle w:val="Prrafodelista"/>
+        <w:numPr>
+          <w:ilvl w:val="0"/>
+          <w:numId w:val="2"/>
+        </w:numPr>
+        <w:spacing w:after="0" w:line="240" w:lineRule="auto"/>
+        <w:rPr>
+          <w:lang w:val="es-ES"/>
+        </w:rPr>
+      </w:pPr>
+      <w:r>
+        <w:rPr>
+          <w:lang w:val="es-ES"/>
+        </w:rPr>
+        <w:t xml:space="preserve">Dice que utilicé memoria dinámica, cuando </w:t>
+      </w:r>
+      <w:r>
+        <w:rPr>
+          <w:lang w:val="es-ES"/>
+        </w:rPr>
+        <w:t xml:space="preserve">en la sección donde lo señala no se hace uso de memoria dinámica. </w:t>
+      </w:r>
+      <w:r>
+        <w:rPr>
+          <w:lang w:val="es-ES"/>
+        </w:rPr>
+        <w:t>(</w:t>
+      </w:r>
+      <w:hyperlink r:id="rId9" w:history="1">
         <w:r>
           <w:rPr>
             <w:rStyle w:val="Hipervnculo"/>
             <w:lang w:val="es-ES"/>
           </w:rPr>
-          <w:t xml:space="preserve"> </w:t>
-        </w:r>
-        <w:r>
-          <w:rPr>
-            <w:rStyle w:val="Hipervnculo"/>
-            <w:lang w:val="es-ES"/>
-          </w:rPr>
-          <w:t>4</w:t>
+          <w:t>anexo 4</w:t>
         </w:r>
       </w:hyperlink>
       <w:r>
         <w:rPr>
           <w:lang w:val="es-ES"/>
         </w:rPr>
+        <w:t>, #</w:t>
+      </w:r>
+      <w:r>
+        <w:rPr>
+          <w:lang w:val="es-ES"/>
+        </w:rPr>
+        <w:t>1</w:t>
+      </w:r>
+      <w:r>
+        <w:rPr>
+          <w:lang w:val="es-ES"/>
+        </w:rPr>
+        <w:t>, página</w:t>
+      </w:r>
+      <w:r>
+        <w:rPr>
+          <w:lang w:val="es-ES"/>
+        </w:rPr>
+        <w:t xml:space="preserve"> 1</w:t>
+      </w:r>
+      <w:r>
+        <w:rPr>
+          <w:lang w:val="es-ES"/>
+        </w:rPr>
         <w:t>).</w:t>
       </w:r>
-    </w:p>
-    <w:p>
-      <w:pPr>
-        <w:spacing w:after="0" w:line="240" w:lineRule="auto"/>
-        <w:rPr>
-          <w:lang w:val="es-ES"/>
-        </w:rPr>
-      </w:pPr>
-    </w:p>
-    <w:p>
-      <w:pPr>
-        <w:spacing w:after="0" w:line="240" w:lineRule="auto"/>
-        <w:rPr>
-          <w:lang w:val="es-ES"/>
-        </w:rPr>
-      </w:pPr>
-      <w:r>
-        <w:rPr>
-          <w:lang w:val="es-ES"/>
-        </w:rPr>
-        <w:t xml:space="preserve">Al revisar sus anotaciones en mi examen, lo primero que me saltó a la vista, fue </w:t>
-      </w:r>
-      <w:r>
-        <w:rPr>
-          <w:lang w:val="es-ES"/>
-        </w:rPr>
-        <w:t xml:space="preserve">en la imagen que me </w:t>
-      </w:r>
-      <w:r>
-        <w:rPr>
-          <w:lang w:val="es-ES"/>
-        </w:rPr>
-        <w:t>envía</w:t>
-      </w:r>
-      <w:r>
-        <w:rPr>
-          <w:lang w:val="es-ES"/>
-        </w:rPr>
-        <w:t xml:space="preserve"> el profesor aparece que </w:t>
-      </w:r>
-      <w:r>
-        <w:rPr>
-          <w:b/>
-          <w:i/>
-          <w:u w:val="single"/>
-          <w:lang w:val="es-ES"/>
-        </w:rPr>
-        <w:t>mi correo fue recibido por el profesor</w:t>
-      </w:r>
-      <w:r>
-        <w:rPr>
-          <w:b/>
-          <w:i/>
-          <w:u w:val="single"/>
-          <w:lang w:val="es-ES"/>
-        </w:rPr>
-        <w:t xml:space="preserve"> lo recibió a las 12:52 a.m.</w:t>
-      </w:r>
-      <w:r>
-        <w:rPr>
-          <w:b/>
-          <w:i/>
-          <w:u w:val="single"/>
-          <w:lang w:val="es-ES"/>
-        </w:rPr>
-        <w:t xml:space="preserve"> del </w:t>
-      </w:r>
-      <w:r>
-        <w:rPr>
-          <w:b/>
-          <w:i/>
-          <w:u w:val="single"/>
-          <w:lang w:val="es-ES"/>
-        </w:rPr>
-        <w:t>día</w:t>
-      </w:r>
-      <w:r>
-        <w:rPr>
-          <w:b/>
-          <w:i/>
-          <w:u w:val="single"/>
-          <w:lang w:val="es-ES"/>
-        </w:rPr>
-        <w:t xml:space="preserve"> 20 de Julio del 2020</w:t>
-      </w:r>
-      <w:r>
-        <w:rPr>
-          <w:lang w:val="es-ES"/>
-        </w:rPr>
-        <w:t xml:space="preserve"> (anexo 4 imagen de la derecha)</w:t>
-      </w:r>
-      <w:r>
-        <w:rPr>
-          <w:lang w:val="es-ES"/>
-        </w:rPr>
-        <w:t xml:space="preserve">, cuando, reitero, que yo lo envié el día </w:t>
-      </w:r>
-      <w:r>
-        <w:rPr>
-          <w:b/>
-          <w:i/>
-          <w:u w:val="single"/>
-          <w:lang w:val="es-ES"/>
-        </w:rPr>
-        <w:t>el día 19 de julio a las 19:52</w:t>
-      </w:r>
-      <w:r>
-        <w:rPr>
-          <w:lang w:val="es-ES"/>
-        </w:rPr>
-        <w:t>.</w:t>
-      </w:r>
-    </w:p>
-    <w:p>
-      <w:pPr>
-        <w:spacing w:after="0" w:line="240" w:lineRule="auto"/>
-        <w:rPr>
-          <w:lang w:val="es-ES"/>
-        </w:rPr>
-      </w:pPr>
-    </w:p>
-    <w:p>
-      <w:pPr>
-        <w:spacing w:after="0" w:line="240" w:lineRule="auto"/>
-        <w:rPr>
-          <w:lang w:val="es-ES"/>
-        </w:rPr>
-      </w:pPr>
-      <w:r>
-        <w:rPr>
-          <w:lang w:val="es-ES"/>
-        </w:rPr>
-        <w:t>En el examen anota</w:t>
-      </w:r>
-      <w:r>
-        <w:rPr>
-          <w:lang w:val="es-ES"/>
-        </w:rPr>
-        <w:t xml:space="preserve"> todas las razones por que supuestamente la calificación no es aprobatoria</w:t>
-      </w:r>
-      <w:r>
-        <w:rPr>
-          <w:lang w:val="es-ES"/>
-        </w:rPr>
-        <w:t xml:space="preserve">, digo supuestamente por que </w:t>
-      </w:r>
-      <w:r>
-        <w:rPr>
-          <w:lang w:val="es-ES"/>
-        </w:rPr>
-        <w:t xml:space="preserve">el examen </w:t>
-      </w:r>
-      <w:r>
-        <w:rPr>
-          <w:lang w:val="es-ES"/>
-        </w:rPr>
-        <w:t xml:space="preserve">que </w:t>
-      </w:r>
-      <w:r>
-        <w:rPr>
-          <w:lang w:val="es-ES"/>
-        </w:rPr>
-        <w:t>realicé</w:t>
-      </w:r>
-      <w:r>
-        <w:rPr>
-          <w:lang w:val="es-ES"/>
-        </w:rPr>
-        <w:t xml:space="preserve"> y envié al profesor</w:t>
-      </w:r>
-      <w:r>
-        <w:rPr>
-          <w:lang w:val="es-ES"/>
-        </w:rPr>
-        <w:t xml:space="preserve"> examen</w:t>
-      </w:r>
-      <w:r>
-        <w:rPr>
-          <w:lang w:val="es-ES"/>
-        </w:rPr>
-        <w:t xml:space="preserve"> funciona adecuadamente y</w:t>
-      </w:r>
-      <w:r>
-        <w:rPr>
-          <w:lang w:val="es-ES"/>
-        </w:rPr>
-        <w:t xml:space="preserve"> </w:t>
-      </w:r>
-      <w:r>
-        <w:rPr>
-          <w:i/>
-          <w:lang w:val="es-ES"/>
-        </w:rPr>
-        <w:t>cumple</w:t>
-      </w:r>
-      <w:r>
-        <w:rPr>
-          <w:i/>
-          <w:lang w:val="es-ES"/>
-        </w:rPr>
-        <w:t xml:space="preserve"> con todo lo solicitado</w:t>
-      </w:r>
-      <w:r>
-        <w:rPr>
-          <w:lang w:val="es-ES"/>
-        </w:rPr>
-        <w:t>.</w:t>
-      </w:r>
-    </w:p>
-    <w:p>
-      <w:pPr>
-        <w:spacing w:after="0" w:line="240" w:lineRule="auto"/>
-        <w:rPr>
-          <w:lang w:val="es-ES"/>
-        </w:rPr>
-      </w:pPr>
-    </w:p>
-    <w:p>
-      <w:pPr>
-        <w:spacing w:after="0" w:line="240" w:lineRule="auto"/>
-        <w:rPr>
-          <w:lang w:val="es-ES"/>
-        </w:rPr>
-      </w:pPr>
-      <w:r>
-        <w:rPr>
-          <w:lang w:val="es-ES"/>
-        </w:rPr>
-        <w:t>A</w:t>
-      </w:r>
-      <w:r>
-        <w:rPr>
-          <w:lang w:val="es-ES"/>
-        </w:rPr>
-        <w:t>firmo lo anterior, por las anotaciones del profesor en mi examen, las cuales refutó de la siguiente manera:</w:t>
-      </w:r>
-    </w:p>
-    <w:p>
-      <w:pPr>
-        <w:spacing w:after="0" w:line="240" w:lineRule="auto"/>
-        <w:rPr>
-          <w:lang w:val="es-ES"/>
-        </w:rPr>
-      </w:pPr>
     </w:p>
     <w:p>
       <w:pPr>
@@ -1595,30 +1742,210 @@
           <w:ilvl w:val="0"/>
           <w:numId w:val="2"/>
         </w:numPr>
-        <w:spacing w:after="0" w:line="240" w:lineRule="auto"/>
-        <w:rPr>
-          <w:lang w:val="es-ES"/>
-        </w:rPr>
-      </w:pPr>
-      <w:r>
-        <w:rPr>
-          <w:lang w:val="es-ES"/>
-        </w:rPr>
-        <w:t xml:space="preserve">Dice que utilicé memoria dinámica, cuando </w:t>
-      </w:r>
-      <w:r>
-        <w:rPr>
-          <w:lang w:val="es-ES"/>
-        </w:rPr>
-        <w:t xml:space="preserve">en la sección donde lo señala no se hace uso de memoria dinámica. </w:t>
-      </w:r>
-      <w:r>
-        <w:rPr>
-          <w:lang w:val="es-ES"/>
-        </w:rPr>
-        <w:t>(</w:t>
-      </w:r>
-      <w:hyperlink r:id="rId9" w:history="1">
+        <w:rPr>
+          <w:lang w:val="es-ES"/>
+        </w:rPr>
+      </w:pPr>
+      <w:r>
+        <w:rPr>
+          <w:lang w:val="es-ES"/>
+        </w:rPr>
+        <w:t xml:space="preserve">Si bien es cierto </w:t>
+      </w:r>
+      <w:r>
+        <w:rPr>
+          <w:lang w:val="es-ES"/>
+        </w:rPr>
+        <w:t>que l</w:t>
+      </w:r>
+      <w:r>
+        <w:rPr>
+          <w:lang w:val="es-ES"/>
+        </w:rPr>
+        <w:t>os</w:t>
+      </w:r>
+      <w:r>
+        <w:rPr>
+          <w:lang w:val="es-ES"/>
+        </w:rPr>
+        <w:t xml:space="preserve"> profesor</w:t>
+      </w:r>
+      <w:r>
+        <w:rPr>
+          <w:lang w:val="es-ES"/>
+        </w:rPr>
+        <w:t xml:space="preserve">es </w:t>
+      </w:r>
+      <w:r>
+        <w:rPr>
+          <w:lang w:val="es-ES"/>
+        </w:rPr>
+        <w:t>tiene</w:t>
+      </w:r>
+      <w:r>
+        <w:rPr>
+          <w:lang w:val="es-ES"/>
+        </w:rPr>
+        <w:t>n</w:t>
+      </w:r>
+      <w:r>
+        <w:rPr>
+          <w:lang w:val="es-ES"/>
+        </w:rPr>
+        <w:t xml:space="preserve"> libertad de cátedra</w:t>
+      </w:r>
+      <w:r>
+        <w:rPr>
+          <w:lang w:val="es-ES"/>
+        </w:rPr>
+        <w:t xml:space="preserve"> para dar temas que consideran que dan un valor extra a los conocimientos de la unidad de aprendizaje, estos temas se pueden evaluar ampliamente  en</w:t>
+      </w:r>
+      <w:r>
+        <w:rPr>
+          <w:lang w:val="es-ES"/>
+        </w:rPr>
+        <w:t xml:space="preserve"> los exámenes parciales u ordinarios, sin embargo, e</w:t>
+      </w:r>
+      <w:r>
+        <w:rPr>
+          <w:lang w:val="es-ES"/>
+        </w:rPr>
+        <w:t>n el examen extraordinario se debe dar mayor peso a los temas del temario</w:t>
+      </w:r>
+      <w:r>
+        <w:rPr>
+          <w:lang w:val="es-ES"/>
+        </w:rPr>
+        <w:t>, debido a que</w:t>
+      </w:r>
+      <w:r>
+        <w:rPr>
+          <w:lang w:val="es-ES"/>
+        </w:rPr>
+        <w:t xml:space="preserve"> la unidad de aprendizaje </w:t>
+      </w:r>
+      <w:r>
+        <w:rPr>
+          <w:lang w:val="es-ES"/>
+        </w:rPr>
+        <w:t>se rige por el Temario.</w:t>
+      </w:r>
+      <w:r>
+        <w:rPr>
+          <w:lang w:val="es-ES"/>
+        </w:rPr>
+        <w:t xml:space="preserve"> Hago mención a esto debido</w:t>
+      </w:r>
+      <w:r>
+        <w:rPr>
+          <w:lang w:val="es-ES"/>
+        </w:rPr>
+        <w:t xml:space="preserve"> a que</w:t>
+      </w:r>
+      <w:r>
+        <w:rPr>
+          <w:lang w:val="es-ES"/>
+        </w:rPr>
+        <w:t xml:space="preserve"> en la evaluación del examen</w:t>
+      </w:r>
+      <w:r>
+        <w:rPr>
+          <w:lang w:val="es-ES"/>
+        </w:rPr>
+        <w:t xml:space="preserve">, el Profesor evalúa estilos </w:t>
+      </w:r>
+      <w:r>
+        <w:rPr>
+          <w:lang w:val="es-ES"/>
+        </w:rPr>
+        <w:t>de programación (</w:t>
+      </w:r>
+      <w:r>
+        <w:rPr>
+          <w:lang w:val="es-ES"/>
+        </w:rPr>
+        <w:t xml:space="preserve">a pesar de que el </w:t>
+      </w:r>
+      <w:r>
+        <w:rPr>
+          <w:lang w:val="es-ES"/>
+        </w:rPr>
+        <w:t xml:space="preserve">NO lo solicita </w:t>
+      </w:r>
+      <w:r>
+        <w:rPr>
+          <w:lang w:val="es-ES"/>
+        </w:rPr>
+        <w:t>como requisito en las instrucciones del correo del 17 de julio),</w:t>
+      </w:r>
+      <w:r>
+        <w:rPr>
+          <w:lang w:val="es-ES"/>
+        </w:rPr>
+        <w:t xml:space="preserve"> los cuales </w:t>
+      </w:r>
+      <w:r>
+        <w:rPr>
+          <w:lang w:val="es-ES"/>
+        </w:rPr>
+        <w:t xml:space="preserve">TAMPOCO </w:t>
+      </w:r>
+      <w:r>
+        <w:rPr>
+          <w:lang w:val="es-ES"/>
+        </w:rPr>
+        <w:t>vienen en el Temario.</w:t>
+      </w:r>
+    </w:p>
+    <w:p>
+      <w:pPr>
+        <w:pStyle w:val="Prrafodelista"/>
+        <w:numPr>
+          <w:ilvl w:val="0"/>
+          <w:numId w:val="2"/>
+        </w:numPr>
+        <w:spacing w:after="0" w:line="240" w:lineRule="auto"/>
+        <w:rPr>
+          <w:lang w:val="es-ES"/>
+        </w:rPr>
+      </w:pPr>
+      <w:r>
+        <w:rPr>
+          <w:lang w:val="es-ES"/>
+        </w:rPr>
+        <w:t>Derivado de la pandemia, nosotros fuimos enviados a nuestras casas a partir del 23 de marzo, el profesor se comunicó con nosotros (correo electrónico) hasta el día 12 de mayo</w:t>
+      </w:r>
+      <w:r>
+        <w:rPr>
+          <w:lang w:val="es-ES"/>
+        </w:rPr>
+        <w:t>, por lo que yo</w:t>
+      </w:r>
+      <w:r>
+        <w:rPr>
+          <w:lang w:val="es-ES"/>
+        </w:rPr>
+        <w:t xml:space="preserve"> decidí estudiar por mi cuenta revisando la bibliografía del temario</w:t>
+      </w:r>
+      <w:r>
+        <w:rPr>
+          <w:lang w:val="es-ES"/>
+        </w:rPr>
+        <w:t xml:space="preserve">, de esto surge que en el examen apliqué los conocimientos auto adquiridos, los cuales CALIFICÓ </w:t>
+      </w:r>
+      <w:r>
+        <w:rPr>
+          <w:lang w:val="es-ES"/>
+        </w:rPr>
+        <w:t>DE FORMA NEGATIVA</w:t>
+      </w:r>
+      <w:r>
+        <w:rPr>
+          <w:lang w:val="es-ES"/>
+        </w:rPr>
+        <w:t xml:space="preserve"> (</w:t>
+      </w:r>
+      <w:hyperlink r:id="rId10" w:history="1">
         <w:r>
           <w:rPr>
             <w:rStyle w:val="Hipervnculo"/>
@@ -1645,270 +1972,6 @@
         <w:rPr>
           <w:lang w:val="es-ES"/>
         </w:rPr>
-        <w:t>, #</w:t>
-      </w:r>
-      <w:r>
-        <w:rPr>
-          <w:lang w:val="es-ES"/>
-        </w:rPr>
-        <w:t>1</w:t>
-      </w:r>
-      <w:r>
-        <w:rPr>
-          <w:lang w:val="es-ES"/>
-        </w:rPr>
-        <w:t>, página</w:t>
-      </w:r>
-      <w:r>
-        <w:rPr>
-          <w:lang w:val="es-ES"/>
-        </w:rPr>
-        <w:t xml:space="preserve"> 1</w:t>
-      </w:r>
-      <w:r>
-        <w:rPr>
-          <w:lang w:val="es-ES"/>
-        </w:rPr>
-        <w:t>).</w:t>
-      </w:r>
-    </w:p>
-    <w:p>
-      <w:pPr>
-        <w:pStyle w:val="Prrafodelista"/>
-        <w:numPr>
-          <w:ilvl w:val="0"/>
-          <w:numId w:val="2"/>
-        </w:numPr>
-        <w:rPr>
-          <w:lang w:val="es-ES"/>
-        </w:rPr>
-      </w:pPr>
-      <w:r>
-        <w:rPr>
-          <w:lang w:val="es-ES"/>
-        </w:rPr>
-        <w:t xml:space="preserve">Si bien es cierto </w:t>
-      </w:r>
-      <w:r>
-        <w:rPr>
-          <w:lang w:val="es-ES"/>
-        </w:rPr>
-        <w:t>que l</w:t>
-      </w:r>
-      <w:r>
-        <w:rPr>
-          <w:lang w:val="es-ES"/>
-        </w:rPr>
-        <w:t>os</w:t>
-      </w:r>
-      <w:r>
-        <w:rPr>
-          <w:lang w:val="es-ES"/>
-        </w:rPr>
-        <w:t xml:space="preserve"> profesor</w:t>
-      </w:r>
-      <w:r>
-        <w:rPr>
-          <w:lang w:val="es-ES"/>
-        </w:rPr>
-        <w:t xml:space="preserve">es </w:t>
-      </w:r>
-      <w:r>
-        <w:rPr>
-          <w:lang w:val="es-ES"/>
-        </w:rPr>
-        <w:t>tiene</w:t>
-      </w:r>
-      <w:r>
-        <w:rPr>
-          <w:lang w:val="es-ES"/>
-        </w:rPr>
-        <w:t>n</w:t>
-      </w:r>
-      <w:r>
-        <w:rPr>
-          <w:lang w:val="es-ES"/>
-        </w:rPr>
-        <w:t xml:space="preserve"> libertad de cátedra</w:t>
-      </w:r>
-      <w:r>
-        <w:rPr>
-          <w:lang w:val="es-ES"/>
-        </w:rPr>
-        <w:t xml:space="preserve"> para dar temas que consideran que dan un valor extra a los conocimientos de la unidad de aprendizaje, estos temas se pueden evaluar ampliamente  en</w:t>
-      </w:r>
-      <w:r>
-        <w:rPr>
-          <w:lang w:val="es-ES"/>
-        </w:rPr>
-        <w:t xml:space="preserve"> los exámenes parciales u ordinarios, sin embargo, e</w:t>
-      </w:r>
-      <w:r>
-        <w:rPr>
-          <w:lang w:val="es-ES"/>
-        </w:rPr>
-        <w:t>n el examen extraordinario se debe dar mayor peso a los temas del temario</w:t>
-      </w:r>
-      <w:r>
-        <w:rPr>
-          <w:lang w:val="es-ES"/>
-        </w:rPr>
-        <w:t>, debido a que</w:t>
-      </w:r>
-      <w:r>
-        <w:rPr>
-          <w:lang w:val="es-ES"/>
-        </w:rPr>
-        <w:t xml:space="preserve"> la unidad de aprendizaje </w:t>
-      </w:r>
-      <w:r>
-        <w:rPr>
-          <w:lang w:val="es-ES"/>
-        </w:rPr>
-        <w:t>se rige por el Temario.</w:t>
-      </w:r>
-      <w:r>
-        <w:rPr>
-          <w:lang w:val="es-ES"/>
-        </w:rPr>
-        <w:t xml:space="preserve"> Hago mención </w:t>
-      </w:r>
-      <w:proofErr w:type="gramStart"/>
-      <w:r>
-        <w:rPr>
-          <w:lang w:val="es-ES"/>
-        </w:rPr>
-        <w:t>a</w:t>
-      </w:r>
-      <w:proofErr w:type="gramEnd"/>
-      <w:r>
-        <w:rPr>
-          <w:lang w:val="es-ES"/>
-        </w:rPr>
-        <w:t xml:space="preserve"> esto debido</w:t>
-      </w:r>
-      <w:r>
-        <w:rPr>
-          <w:lang w:val="es-ES"/>
-        </w:rPr>
-        <w:t xml:space="preserve"> a que</w:t>
-      </w:r>
-      <w:r>
-        <w:rPr>
-          <w:lang w:val="es-ES"/>
-        </w:rPr>
-        <w:t xml:space="preserve"> en la evaluación del examen</w:t>
-      </w:r>
-      <w:r>
-        <w:rPr>
-          <w:lang w:val="es-ES"/>
-        </w:rPr>
-        <w:t xml:space="preserve">, el Profesor evalúa estilos </w:t>
-      </w:r>
-      <w:r>
-        <w:rPr>
-          <w:lang w:val="es-ES"/>
-        </w:rPr>
-        <w:t>de programación (</w:t>
-      </w:r>
-      <w:r>
-        <w:rPr>
-          <w:lang w:val="es-ES"/>
-        </w:rPr>
-        <w:t xml:space="preserve">a pesar de que el </w:t>
-      </w:r>
-      <w:r>
-        <w:rPr>
-          <w:lang w:val="es-ES"/>
-        </w:rPr>
-        <w:t xml:space="preserve">NO lo solicita </w:t>
-      </w:r>
-      <w:r>
-        <w:rPr>
-          <w:lang w:val="es-ES"/>
-        </w:rPr>
-        <w:t>como requisito en las instrucciones del correo del 17 de julio),</w:t>
-      </w:r>
-      <w:r>
-        <w:rPr>
-          <w:lang w:val="es-ES"/>
-        </w:rPr>
-        <w:t xml:space="preserve"> los cuales </w:t>
-      </w:r>
-      <w:r>
-        <w:rPr>
-          <w:lang w:val="es-ES"/>
-        </w:rPr>
-        <w:t xml:space="preserve">TAMPOCO </w:t>
-      </w:r>
-      <w:r>
-        <w:rPr>
-          <w:lang w:val="es-ES"/>
-        </w:rPr>
-        <w:t>vienen en el Temario.</w:t>
-      </w:r>
-    </w:p>
-    <w:p>
-      <w:pPr>
-        <w:pStyle w:val="Prrafodelista"/>
-        <w:numPr>
-          <w:ilvl w:val="0"/>
-          <w:numId w:val="2"/>
-        </w:numPr>
-        <w:spacing w:after="0" w:line="240" w:lineRule="auto"/>
-        <w:rPr>
-          <w:lang w:val="es-ES"/>
-        </w:rPr>
-      </w:pPr>
-      <w:r>
-        <w:rPr>
-          <w:lang w:val="es-ES"/>
-        </w:rPr>
-        <w:t>Derivado de la pandemia, nosotros fuimos enviados a nuestras casas a partir del 23 de marzo, el profesor se comunicó con nosotros (correo electrónico) hasta el día 12 de mayo</w:t>
-      </w:r>
-      <w:r>
-        <w:rPr>
-          <w:lang w:val="es-ES"/>
-        </w:rPr>
-        <w:t>, por lo que yo</w:t>
-      </w:r>
-      <w:r>
-        <w:rPr>
-          <w:lang w:val="es-ES"/>
-        </w:rPr>
-        <w:t xml:space="preserve"> decidí estudiar por mi cuenta revisando la bibliografía del temario</w:t>
-      </w:r>
-      <w:r>
-        <w:rPr>
-          <w:lang w:val="es-ES"/>
-        </w:rPr>
-        <w:t xml:space="preserve">, de esto surge que en el examen apliqué los conocimientos auto adquiridos, los cuales CALIFICÓ </w:t>
-      </w:r>
-      <w:r>
-        <w:rPr>
-          <w:lang w:val="es-ES"/>
-        </w:rPr>
-        <w:t>DE FORMA NEGATIVA</w:t>
-      </w:r>
-      <w:r>
-        <w:rPr>
-          <w:lang w:val="es-ES"/>
-        </w:rPr>
-        <w:t xml:space="preserve"> (</w:t>
-      </w:r>
-      <w:hyperlink r:id="rId10" w:history="1">
-        <w:r>
-          <w:rPr>
-            <w:rStyle w:val="Hipervnculo"/>
-            <w:lang w:val="es-ES"/>
-          </w:rPr>
-          <w:t>anexo 4</w:t>
-        </w:r>
-      </w:hyperlink>
-      <w:r>
-        <w:rPr>
-          <w:lang w:val="es-ES"/>
-        </w:rPr>
         <w:t xml:space="preserve">, </w:t>
       </w:r>
       <w:r>
@@ -2096,16 +2159,30 @@
         <w:rPr>
           <w:lang w:val="es-ES"/>
         </w:rPr>
-        <w:t>ya que estoy totalmente en desacuerdo con mi calificación y el modo en que fui evaluado.</w:t>
-      </w:r>
-    </w:p>
-    <w:p>
-      <w:pPr>
-        <w:spacing w:after="0" w:line="240" w:lineRule="auto"/>
-        <w:rPr>
-          <w:lang w:val="es-ES"/>
-        </w:rPr>
-      </w:pPr>
+        <w:t>ya que estoy totalmente en desacuerdo con mi calificación y el modo en que fui evaluado</w:t>
+      </w:r>
+      <w:r>
+        <w:rPr>
+          <w:lang w:val="es-ES"/>
+        </w:rPr>
+        <w:t>, así mismo aprovecho para expresar que me causa un gran malestar que los  profesores se conduzcan bajo estas malas prácticas</w:t>
+      </w:r>
+      <w:r>
+        <w:rPr>
+          <w:lang w:val="es-ES"/>
+        </w:rPr>
+        <w:t>.</w:t>
+      </w:r>
+    </w:p>
+    <w:p>
+      <w:pPr>
+        <w:spacing w:after="0" w:line="240" w:lineRule="auto"/>
+        <w:rPr>
+          <w:lang w:val="es-ES"/>
+        </w:rPr>
+      </w:pPr>
+      <w:bookmarkStart w:id="0" w:name="_GoBack"/>
+      <w:bookmarkEnd w:id="0"/>
     </w:p>
     <w:p>
       <w:pPr>
@@ -2177,7 +2254,7 @@
 </file>
 
 <file path=word/numbering.xml><?xml version="1.0" encoding="utf-8"?>
-<w:numbering xmlns:wpc="http://schemas.microsoft.com/office/word/2010/wordprocessingCanvas" xmlns:cx="http://schemas.microsoft.com/office/drawing/2014/chartex" xmlns:cx1="http://schemas.microsoft.com/office/drawing/2015/9/8/chartex" xmlns:cx2="http://schemas.microsoft.com/office/drawing/2015/10/21/chartex" xmlns:cx3="http://schemas.microsoft.com/office/drawing/2016/5/9/chartex" xmlns:cx4="http://schemas.microsoft.com/office/drawing/2016/5/10/chartex" xmlns:cx5="http://schemas.microsoft.com/office/drawing/2016/5/11/chartex" xmlns:cx6="http://schemas.microsoft.com/office/drawing/2016/5/12/chartex" xmlns:cx7="http://schemas.microsoft.com/office/drawing/2016/5/13/chartex" xmlns:cx8="http://schemas.microsoft.com/office/drawing/2016/5/14/chartex" xmlns:mc="http://schemas.openxmlformats.org/markup-compatibility/2006" xmlns:aink="http://schemas.microsoft.com/office/drawing/2016/ink" xmlns:am3d="http://schemas.microsoft.com/office/drawing/2017/model3d" xmlns:o="urn:schemas-microsoft-com:office:office" xmlns:r="http://schemas.openxmlformats.org/officeDocument/2006/relationships" xmlns:m="http://schemas.openxmlformats.org/officeDocument/2006/math" xmlns:v="urn:schemas-microsoft-com:vml" xmlns:wp14="http://schemas.microsoft.com/office/word/2010/wordprocessingDrawing" xmlns:wp="http://schemas.openxmlformats.org/drawingml/2006/wordprocessingDrawing" xmlns:w10="urn:schemas-microsoft-com:office:word" xmlns:w="http://schemas.openxmlformats.org/wordprocessingml/2006/main" xmlns:w14="http://schemas.microsoft.com/office/word/2010/wordml" xmlns:w15="http://schemas.microsoft.com/office/word/2012/wordml" xmlns:w16cex="http://schemas.microsoft.com/office/word/2018/wordml/cex" xmlns:w16cid="http://schemas.microsoft.com/office/word/2016/wordml/cid" xmlns:w16="http://schemas.microsoft.com/office/word/2018/wordml" xmlns:w16se="http://schemas.microsoft.com/office/word/2015/wordml/symex" xmlns:wpg="http://schemas.microsoft.com/office/word/2010/wordprocessingGroup" xmlns:wpi="http://schemas.microsoft.com/office/word/2010/wordprocessingInk" xmlns:wne="http://schemas.microsoft.com/office/word/2006/wordml" xmlns:wps="http://schemas.microsoft.com/office/word/2010/wordprocessingShape" mc:Ignorable="w14 w15 w16se w16cid w16 w16cex wp14">
+<w:numbering xmlns:wpc="http://schemas.microsoft.com/office/word/2010/wordprocessingCanvas" xmlns:mc="http://schemas.openxmlformats.org/markup-compatibility/2006" xmlns:o="urn:schemas-microsoft-com:office:office" xmlns:r="http://schemas.openxmlformats.org/officeDocument/2006/relationships" xmlns:m="http://schemas.openxmlformats.org/officeDocument/2006/math" xmlns:v="urn:schemas-microsoft-com:vml" xmlns:wp14="http://schemas.microsoft.com/office/word/2010/wordprocessingDrawing" xmlns:wp="http://schemas.openxmlformats.org/drawingml/2006/wordprocessingDrawing" xmlns:w10="urn:schemas-microsoft-com:office:word" xmlns:w="http://schemas.openxmlformats.org/wordprocessingml/2006/main" xmlns:w14="http://schemas.microsoft.com/office/word/2010/wordml" xmlns:w15="http://schemas.microsoft.com/office/word/2012/wordml" xmlns:wpg="http://schemas.microsoft.com/office/word/2010/wordprocessingGroup" xmlns:wpi="http://schemas.microsoft.com/office/word/2010/wordprocessingInk" xmlns:wne="http://schemas.microsoft.com/office/word/2006/wordml" xmlns:wps="http://schemas.microsoft.com/office/word/2010/wordprocessingShape" mc:Ignorable="w14 w15 wp14">
   <w:abstractNum w:abstractNumId="0" w15:restartNumberingAfterBreak="0">
     <w:nsid w:val="27842F02"/>
     <w:multiLevelType w:val="hybridMultilevel"/>
@@ -2366,7 +2443,7 @@
 </file>
 
 <file path=word/styles.xml><?xml version="1.0" encoding="utf-8"?>
-<w:styles xmlns:mc="http://schemas.openxmlformats.org/markup-compatibility/2006" xmlns:r="http://schemas.openxmlformats.org/officeDocument/2006/relationships" xmlns:w="http://schemas.openxmlformats.org/wordprocessingml/2006/main" xmlns:w14="http://schemas.microsoft.com/office/word/2010/wordml" xmlns:w15="http://schemas.microsoft.com/office/word/2012/wordml" xmlns:w16cex="http://schemas.microsoft.com/office/word/2018/wordml/cex" xmlns:w16cid="http://schemas.microsoft.com/office/word/2016/wordml/cid" xmlns:w16="http://schemas.microsoft.com/office/word/2018/wordml" xmlns:w16se="http://schemas.microsoft.com/office/word/2015/wordml/symex" mc:Ignorable="w14 w15 w16se w16cid w16 w16cex">
+<w:styles xmlns:mc="http://schemas.openxmlformats.org/markup-compatibility/2006" xmlns:r="http://schemas.openxmlformats.org/officeDocument/2006/relationships" xmlns:w="http://schemas.openxmlformats.org/wordprocessingml/2006/main" xmlns:w14="http://schemas.microsoft.com/office/word/2010/wordml" xmlns:w15="http://schemas.microsoft.com/office/word/2012/wordml" mc:Ignorable="w14 w15">
   <w:docDefaults>
     <w:rPrDefault>
       <w:rPr>
@@ -2382,7 +2459,7 @@
       </w:pPr>
     </w:pPrDefault>
   </w:docDefaults>
-  <w:latentStyles w:defLockedState="0" w:defUIPriority="99" w:defSemiHidden="0" w:defUnhideWhenUsed="0" w:defQFormat="0" w:count="376">
+  <w:latentStyles w:defLockedState="0" w:defUIPriority="99" w:defSemiHidden="0" w:defUnhideWhenUsed="0" w:defQFormat="0" w:count="371">
     <w:lsdException w:name="Normal" w:uiPriority="0" w:qFormat="1"/>
     <w:lsdException w:name="heading 1" w:uiPriority="9" w:qFormat="1"/>
     <w:lsdException w:name="heading 2" w:semiHidden="1" w:uiPriority="9" w:unhideWhenUsed="1" w:qFormat="1"/>
@@ -2488,6 +2565,7 @@
     <w:lsdException w:name="HTML Sample" w:semiHidden="1" w:unhideWhenUsed="1"/>
     <w:lsdException w:name="HTML Typewriter" w:semiHidden="1" w:unhideWhenUsed="1"/>
     <w:lsdException w:name="HTML Variable" w:semiHidden="1" w:unhideWhenUsed="1"/>
+    <w:lsdException w:name="Normal Table" w:semiHidden="1" w:unhideWhenUsed="1"/>
     <w:lsdException w:name="annotation subject" w:semiHidden="1" w:unhideWhenUsed="1"/>
     <w:lsdException w:name="No List" w:semiHidden="1" w:unhideWhenUsed="1"/>
     <w:lsdException w:name="Outline List 1" w:semiHidden="1" w:unhideWhenUsed="1"/>
@@ -2530,8 +2608,11 @@
     <w:lsdException w:name="Table Contemporary" w:semiHidden="1" w:unhideWhenUsed="1"/>
     <w:lsdException w:name="Table Elegant" w:semiHidden="1" w:unhideWhenUsed="1"/>
     <w:lsdException w:name="Table Professional" w:semiHidden="1" w:unhideWhenUsed="1"/>
+    <w:lsdException w:name="Table Subtle 1" w:semiHidden="1" w:unhideWhenUsed="1"/>
     <w:lsdException w:name="Table Subtle 2" w:semiHidden="1" w:unhideWhenUsed="1"/>
     <w:lsdException w:name="Table Web 1" w:semiHidden="1" w:unhideWhenUsed="1"/>
+    <w:lsdException w:name="Table Web 2" w:semiHidden="1" w:unhideWhenUsed="1"/>
+    <w:lsdException w:name="Table Web 3" w:semiHidden="1" w:unhideWhenUsed="1"/>
     <w:lsdException w:name="Balloon Text" w:semiHidden="1" w:unhideWhenUsed="1"/>
     <w:lsdException w:name="Table Grid" w:uiPriority="39"/>
     <w:lsdException w:name="Table Theme" w:semiHidden="1" w:unhideWhenUsed="1"/>
@@ -2750,11 +2831,6 @@
     <w:lsdException w:name="List Table 5 Dark Accent 6" w:uiPriority="50"/>
     <w:lsdException w:name="List Table 6 Colorful Accent 6" w:uiPriority="51"/>
     <w:lsdException w:name="List Table 7 Colorful Accent 6" w:uiPriority="52"/>
-    <w:lsdException w:name="Mention" w:semiHidden="1" w:unhideWhenUsed="1"/>
-    <w:lsdException w:name="Smart Hyperlink" w:semiHidden="1" w:unhideWhenUsed="1"/>
-    <w:lsdException w:name="Hashtag" w:semiHidden="1" w:unhideWhenUsed="1"/>
-    <w:lsdException w:name="Unresolved Mention" w:semiHidden="1" w:unhideWhenUsed="1"/>
-    <w:lsdException w:name="Smart Link" w:semiHidden="1" w:unhideWhenUsed="1"/>
   </w:latentStyles>
   <w:style w:type="paragraph" w:default="1" w:styleId="Normal">
     <w:name w:val="Normal"/>
@@ -2809,7 +2885,7 @@
       <w:u w:val="single"/>
     </w:rPr>
   </w:style>
-  <w:style w:type="character" w:styleId="Mencinsinresolver">
+  <w:style w:type="character" w:customStyle="1" w:styleId="UnresolvedMention">
     <w:name w:val="Unresolved Mention"/>
     <w:basedOn w:val="Fuentedeprrafopredeter"/>
     <w:uiPriority w:val="99"/>

</xml_diff>